<commit_message>
Week 9 Commit and contribution
This week I created an outline for the different endings, and we discussed and designed four endings. I summarized the endings in simple words, and PJ will be responsible for the subsequent refinement. In addition, I further described the character development elements of each character in the character booklet. The specific content of the characters was also refined by PJ. In the next week, Rita and I will review and modify the content provided by PJ, and start to make the actual game booklet. We will reorganize and revise all the documents in week 10.
</commit_message>
<xml_diff>
--- a/Game Creation Design Document/Character Booklet/5 Character Booklet Outline.docx
+++ b/Game Creation Design Document/Character Booklet/5 Character Booklet Outline.docx
@@ -36,10 +36,20 @@
       <w:r>
         <w:rPr>
           <w:rFonts w:ascii="Times New Roman" w:hAnsi="Times New Roman" w:cs="Times New Roman"/>
+          <w:b/>
+          <w:bCs/>
           <w:color w:val="000000" w:themeColor="text1"/>
           <w:sz w:val="24"/>
         </w:rPr>
         <w:t>Alfred</w:t>
+      </w:r>
+      <w:r>
+        <w:rPr>
+          <w:rFonts w:ascii="Times New Roman" w:hAnsi="Times New Roman" w:cs="Times New Roman"/>
+          <w:color w:val="000000" w:themeColor="text1"/>
+          <w:sz w:val="24"/>
+        </w:rPr>
+        <w:t>: Struggles with the responsibilities of leadership and the collapse of his beliefs in the monarchy.</w:t>
       </w:r>
     </w:p>
     <w:p>
@@ -54,10 +64,20 @@
       <w:r>
         <w:rPr>
           <w:rFonts w:ascii="Times New Roman" w:hAnsi="Times New Roman" w:cs="Times New Roman"/>
-          <w:color w:val="000000" w:themeColor="text1"/>
-          <w:sz w:val="24"/>
-        </w:rPr>
-        <w:t>Arya Amir</w:t>
+          <w:b/>
+          <w:bCs/>
+          <w:color w:val="000000" w:themeColor="text1"/>
+          <w:sz w:val="24"/>
+        </w:rPr>
+        <w:t>Elias</w:t>
+      </w:r>
+      <w:r>
+        <w:rPr>
+          <w:rFonts w:ascii="Times New Roman" w:hAnsi="Times New Roman" w:cs="Times New Roman"/>
+          <w:color w:val="000000" w:themeColor="text1"/>
+          <w:sz w:val="24"/>
+        </w:rPr>
+        <w:t>: Balances his role as a reformer and the challenges of uniting a divided kingdom.</w:t>
       </w:r>
     </w:p>
     <w:p>
@@ -72,21 +92,21 @@
       <w:r>
         <w:rPr>
           <w:rFonts w:ascii="Times New Roman" w:hAnsi="Times New Roman" w:cs="Times New Roman"/>
-          <w:color w:val="000000" w:themeColor="text1"/>
-          <w:sz w:val="24"/>
-        </w:rPr>
-        <w:t xml:space="preserve">Elias </w:t>
-      </w:r>
-      <w:proofErr w:type="spellStart"/>
-      <w:r>
-        <w:rPr>
-          <w:rFonts w:ascii="Times New Roman" w:hAnsi="Times New Roman" w:cs="Times New Roman"/>
-          <w:color w:val="000000" w:themeColor="text1"/>
-          <w:sz w:val="24"/>
-        </w:rPr>
-        <w:t>Caldean</w:t>
-      </w:r>
-      <w:proofErr w:type="spellEnd"/>
+          <w:b/>
+          <w:bCs/>
+          <w:color w:val="000000" w:themeColor="text1"/>
+          <w:sz w:val="24"/>
+        </w:rPr>
+        <w:t>Selena</w:t>
+      </w:r>
+      <w:r>
+        <w:rPr>
+          <w:rFonts w:ascii="Times New Roman" w:hAnsi="Times New Roman" w:cs="Times New Roman"/>
+          <w:color w:val="000000" w:themeColor="text1"/>
+          <w:sz w:val="24"/>
+        </w:rPr>
+        <w:t>: Advocates for equality and justice, taking a leadership role in transformative movements.</w:t>
+      </w:r>
     </w:p>
     <w:p>
       <w:pPr>
@@ -97,23 +117,23 @@
           <w:sz w:val="24"/>
         </w:rPr>
       </w:pPr>
-      <w:proofErr w:type="spellStart"/>
-      <w:r>
-        <w:rPr>
-          <w:rFonts w:ascii="Times New Roman" w:hAnsi="Times New Roman" w:cs="Times New Roman"/>
-          <w:color w:val="000000" w:themeColor="text1"/>
-          <w:sz w:val="24"/>
-        </w:rPr>
-        <w:t>Grareth</w:t>
-      </w:r>
-      <w:proofErr w:type="spellEnd"/>
-      <w:r>
-        <w:rPr>
-          <w:rFonts w:ascii="Times New Roman" w:hAnsi="Times New Roman" w:cs="Times New Roman"/>
-          <w:color w:val="000000" w:themeColor="text1"/>
-          <w:sz w:val="24"/>
-        </w:rPr>
-        <w:t xml:space="preserve"> Reynolds</w:t>
+      <w:r>
+        <w:rPr>
+          <w:rFonts w:ascii="Times New Roman" w:hAnsi="Times New Roman" w:cs="Times New Roman"/>
+          <w:b/>
+          <w:bCs/>
+          <w:color w:val="000000" w:themeColor="text1"/>
+          <w:sz w:val="24"/>
+        </w:rPr>
+        <w:t>Arya</w:t>
+      </w:r>
+      <w:r>
+        <w:rPr>
+          <w:rFonts w:ascii="Times New Roman" w:hAnsi="Times New Roman" w:cs="Times New Roman"/>
+          <w:color w:val="000000" w:themeColor="text1"/>
+          <w:sz w:val="24"/>
+        </w:rPr>
+        <w:t>: Represents the Nagari Tribe's interests, striving for freedom and equality for her people.</w:t>
       </w:r>
     </w:p>
     <w:p>
@@ -128,21 +148,21 @@
       <w:r>
         <w:rPr>
           <w:rFonts w:ascii="Times New Roman" w:hAnsi="Times New Roman" w:cs="Times New Roman"/>
-          <w:color w:val="000000" w:themeColor="text1"/>
-          <w:sz w:val="24"/>
-        </w:rPr>
-        <w:t>Selena Noth</w:t>
-      </w:r>
-    </w:p>
-    <w:p>
-      <w:pPr>
-        <w:spacing w:line="240" w:lineRule="auto"/>
-        <w:rPr>
-          <w:rFonts w:ascii="Times New Roman" w:hAnsi="Times New Roman" w:cs="Times New Roman"/>
-          <w:color w:val="000000" w:themeColor="text1"/>
-          <w:sz w:val="24"/>
-        </w:rPr>
-      </w:pPr>
+          <w:b/>
+          <w:bCs/>
+          <w:color w:val="000000" w:themeColor="text1"/>
+          <w:sz w:val="24"/>
+        </w:rPr>
+        <w:t>Gareth</w:t>
+      </w:r>
+      <w:r>
+        <w:rPr>
+          <w:rFonts w:ascii="Times New Roman" w:hAnsi="Times New Roman" w:cs="Times New Roman"/>
+          <w:color w:val="000000" w:themeColor="text1"/>
+          <w:sz w:val="24"/>
+        </w:rPr>
+        <w:t>: Faces loyalty dilemmas, grappling with his role in a changing political landscape.</w:t>
+      </w:r>
     </w:p>
     <w:p>
       <w:pPr>

</xml_diff>